<commit_message>
Sync docx and pdf with md file
</commit_message>
<xml_diff>
--- a/Chapter_9/Chap9_Conflicts.docx
+++ b/Chapter_9/Chap9_Conflicts.docx
@@ -54,49 +54,49 @@
       <w:pPr>
         <w:pStyle w:val="Heading1"/>
       </w:pPr>
-      <w:bookmarkStart w:id="21" w:name="mf3rd-chapter-9"/>
+      <w:bookmarkStart w:id="20" w:name="mf4th-chapter-9"/>
+      <w:r>
+        <w:t xml:space="preserve">M&amp;F4th, CHAPTER 9</w:t>
+      </w:r>
+      <w:bookmarkEnd w:id="20"/>
+    </w:p>
+    <w:p>
+      <w:pPr>
+        <w:pStyle w:val="Heading6"/>
+      </w:pPr>
+      <w:bookmarkStart w:id="21" w:name="conflicts-of-interest-loyalty-and-independent-judgment"/>
+      <w:r>
+        <w:t xml:space="preserve">Conflicts of Interest: Loyalty and Independent Judgment</w:t>
+      </w:r>
       <w:bookmarkEnd w:id="21"/>
-      <w:r>
-        <w:t xml:space="preserve">M&amp;F3rd, CHAPTER 9</w:t>
-      </w:r>
+    </w:p>
+    <w:p>
+      <w:pPr>
+        <w:pStyle w:val="FirstParagraph"/>
+      </w:pPr>
+      <w:r>
+        <w:t xml:space="preserve">The two main CURRENT conflicts of interest rules are Model Rules 1.7 and 1.8.</w:t>
+      </w:r>
+    </w:p>
+    <w:p>
+      <w:pPr>
+        <w:pStyle w:val="Heading2"/>
+      </w:pPr>
+      <w:bookmarkStart w:id="22" w:name="model-rule-1.7"/>
+      <w:r>
+        <w:t xml:space="preserve">Model Rule 1.7</w:t>
+      </w:r>
+      <w:bookmarkEnd w:id="22"/>
     </w:p>
     <w:p>
       <w:pPr>
         <w:pStyle w:val="Heading6"/>
       </w:pPr>
-      <w:bookmarkStart w:id="22" w:name="conflicts-of-interest-loyalty-and-independent-judgment"/>
-      <w:bookmarkEnd w:id="22"/>
-      <w:r>
-        <w:t xml:space="preserve">Conflicts of Interest: Loyalty and Independent Judgment</w:t>
-      </w:r>
-    </w:p>
-    <w:p>
-      <w:pPr>
-        <w:pStyle w:val="FirstParagraph"/>
-      </w:pPr>
-      <w:r>
-        <w:t xml:space="preserve">The two main CURRENT conflicts of interest rules are Model Rules 1.7 and 1.8.</w:t>
-      </w:r>
-    </w:p>
-    <w:p>
-      <w:pPr>
-        <w:pStyle w:val="Heading2"/>
-      </w:pPr>
-      <w:bookmarkStart w:id="23" w:name="model-rule-1.7"/>
+      <w:bookmarkStart w:id="23" w:name="conflict-of-interest-current-clients"/>
+      <w:r>
+        <w:t xml:space="preserve">Conflict of Interest: Current Clients</w:t>
+      </w:r>
       <w:bookmarkEnd w:id="23"/>
-      <w:r>
-        <w:t xml:space="preserve">Model Rule 1.7</w:t>
-      </w:r>
-    </w:p>
-    <w:p>
-      <w:pPr>
-        <w:pStyle w:val="Heading6"/>
-      </w:pPr>
-      <w:bookmarkStart w:id="24" w:name="conflict-of-interest-current-clients"/>
-      <w:bookmarkEnd w:id="24"/>
-      <w:r>
-        <w:t xml:space="preserve">Conflict of Interest: Current Clients</w:t>
-      </w:r>
     </w:p>
     <w:p>
       <w:pPr>
@@ -144,7 +144,19 @@
         <w:rPr>
           <w:i/>
         </w:rPr>
-        <w:t xml:space="preserve">“directly adverse”</w:t>
+        <w:t xml:space="preserve">“</w:t>
+      </w:r>
+      <w:r>
+        <w:rPr>
+          <w:i/>
+        </w:rPr>
+        <w:t xml:space="preserve">directly adverse</w:t>
+      </w:r>
+      <w:r>
+        <w:rPr>
+          <w:i/>
+        </w:rPr>
+        <w:t xml:space="preserve">”</w:t>
       </w:r>
       <w:r>
         <w:t xml:space="preserve"> </w:t>
@@ -162,7 +174,25 @@
         </w:numPr>
       </w:pPr>
       <w:r>
-        <w:t xml:space="preserve">(a)(2) we’ll call “materially limited” conflicts;</w:t>
+        <w:t xml:space="preserve">(a)(2) we’ll call</w:t>
+      </w:r>
+      <w:r>
+        <w:t xml:space="preserve"> </w:t>
+      </w:r>
+      <w:r>
+        <w:t xml:space="preserve">“</w:t>
+      </w:r>
+      <w:r>
+        <w:t xml:space="preserve">materially limited</w:t>
+      </w:r>
+      <w:r>
+        <w:t xml:space="preserve">”</w:t>
+      </w:r>
+      <w:r>
+        <w:t xml:space="preserve"> </w:t>
+      </w:r>
+      <w:r>
+        <w:t xml:space="preserve">conflicts;</w:t>
       </w:r>
     </w:p>
     <w:p>
@@ -174,7 +204,25 @@
         </w:numPr>
       </w:pPr>
       <w:r>
-        <w:t xml:space="preserve">(b), as in "except as provided in paragraph (b)," we’ll call:</w:t>
+        <w:t xml:space="preserve">(b), as in</w:t>
+      </w:r>
+      <w:r>
+        <w:t xml:space="preserve"> </w:t>
+      </w:r>
+      <w:r>
+        <w:t xml:space="preserve">“</w:t>
+      </w:r>
+      <w:r>
+        <w:t xml:space="preserve">except as provided in paragraph (b),</w:t>
+      </w:r>
+      <w:r>
+        <w:t xml:space="preserve">”</w:t>
+      </w:r>
+      <w:r>
+        <w:t xml:space="preserve"> </w:t>
+      </w:r>
+      <w:r>
+        <w:t xml:space="preserve">we’ll call:</w:t>
       </w:r>
       <w:r>
         <w:t xml:space="preserve"> </w:t>
@@ -183,18 +231,30 @@
         <w:rPr>
           <w:i/>
         </w:rPr>
-        <w:t xml:space="preserve">“Eek! I have a conflict! Now what?”</w:t>
+        <w:t xml:space="preserve">“</w:t>
+      </w:r>
+      <w:r>
+        <w:rPr>
+          <w:i/>
+        </w:rPr>
+        <w:t xml:space="preserve">Eek! I have a conflict! Now what?</w:t>
+      </w:r>
+      <w:r>
+        <w:rPr>
+          <w:i/>
+        </w:rPr>
+        <w:t xml:space="preserve">”</w:t>
       </w:r>
     </w:p>
     <w:p>
       <w:pPr>
         <w:pStyle w:val="Heading3"/>
       </w:pPr>
-      <w:bookmarkStart w:id="25" w:name="model-rule-1.7a"/>
-      <w:bookmarkEnd w:id="25"/>
+      <w:bookmarkStart w:id="24" w:name="model-rule-1.7a"/>
       <w:r>
         <w:t xml:space="preserve">Model Rule 1.7(a)</w:t>
       </w:r>
+      <w:bookmarkEnd w:id="24"/>
     </w:p>
     <w:p>
       <w:pPr>
@@ -241,18 +301,18 @@
         </w:numPr>
       </w:pPr>
       <w:r>
-        <w:t xml:space="preserve">there is a significant risk that the representation of one or more clients will be materially limited by the lawyer's responsibilities to another client, a former client or a third person or by a personal interest of the lawyer.</w:t>
+        <w:t xml:space="preserve">there is a significant risk that the representation of one or more clients will be materially limited by the lawyer’s responsibilities to another client, a former client or a third person or by a personal interest of the lawyer.</w:t>
       </w:r>
     </w:p>
     <w:p>
       <w:pPr>
         <w:pStyle w:val="Heading4"/>
       </w:pPr>
-      <w:bookmarkStart w:id="26" w:name="except-with-informed-consent"/>
-      <w:bookmarkEnd w:id="26"/>
+      <w:bookmarkStart w:id="25" w:name="except-with-informed-consent"/>
       <w:r>
         <w:t xml:space="preserve">Except with informed consent</w:t>
       </w:r>
+      <w:bookmarkEnd w:id="25"/>
     </w:p>
     <w:p>
       <w:pPr>
@@ -299,13 +359,19 @@
         <w:t xml:space="preserve"> </w:t>
       </w:r>
       <w:r>
-        <w:t xml:space="preserve">“Except as provided in Chapter 27,</w:t>
-      </w:r>
-      <w:r>
-        <w:t xml:space="preserve"> </w:t>
-      </w:r>
-      <w:r>
-        <w:t xml:space="preserve">it was the best of times, it was the worst of times.”</w:t>
+        <w:t xml:space="preserve">“</w:t>
+      </w:r>
+      <w:r>
+        <w:t xml:space="preserve">Except as provided in Chapter 27,</w:t>
+      </w:r>
+      <w:r>
+        <w:t xml:space="preserve"> </w:t>
+      </w:r>
+      <w:r>
+        <w:t xml:space="preserve">it was the best of times, it was the worst of times.</w:t>
+      </w:r>
+      <w:r>
+        <w:t xml:space="preserve">”</w:t>
       </w:r>
     </w:p>
     <w:p>
@@ -448,11 +514,11 @@
       <w:pPr>
         <w:pStyle w:val="Heading4"/>
       </w:pPr>
-      <w:bookmarkStart w:id="27" w:name="direct-adversity-easy"/>
-      <w:bookmarkEnd w:id="27"/>
+      <w:bookmarkStart w:id="26" w:name="direct-adversity-easy"/>
       <w:r>
         <w:t xml:space="preserve">Direct Adversity: Easy!</w:t>
       </w:r>
+      <w:bookmarkEnd w:id="26"/>
     </w:p>
     <w:p>
       <w:pPr>
@@ -601,11 +667,11 @@
       <w:pPr>
         <w:pStyle w:val="Heading4"/>
       </w:pPr>
-      <w:bookmarkStart w:id="28" w:name="example"/>
-      <w:bookmarkEnd w:id="28"/>
+      <w:bookmarkStart w:id="27" w:name="example"/>
       <w:r>
         <w:t xml:space="preserve">Example</w:t>
       </w:r>
+      <w:bookmarkEnd w:id="27"/>
     </w:p>
     <w:p>
       <w:pPr>
@@ -653,7 +719,7 @@
         <w:t xml:space="preserve"> </w:t>
       </w:r>
       <w:r>
-        <w:t xml:space="preserve">That's the easy part.</w:t>
+        <w:t xml:space="preserve">That’s the easy part.</w:t>
       </w:r>
     </w:p>
     <w:p>
@@ -788,7 +854,7 @@
         <w:pStyle w:val="BodyText"/>
       </w:pPr>
       <w:r>
-        <w:t xml:space="preserve">No. Because of Model Rule 1.10(a), Larry's conflict of interest between his two current clients is</w:t>
+        <w:t xml:space="preserve">No. Because of Model Rule 1.10(a), Larry’s conflict of interest between his two current clients is</w:t>
       </w:r>
       <w:r>
         <w:t xml:space="preserve"> </w:t>
@@ -810,11 +876,11 @@
       <w:pPr>
         <w:pStyle w:val="Heading3"/>
       </w:pPr>
-      <w:bookmarkStart w:id="29" w:name="model-rule-1.10a"/>
-      <w:bookmarkEnd w:id="29"/>
+      <w:bookmarkStart w:id="28" w:name="model-rule-1.10a"/>
       <w:r>
         <w:t xml:space="preserve">Model Rule 1.10(a)</w:t>
       </w:r>
+      <w:bookmarkEnd w:id="28"/>
     </w:p>
     <w:p>
       <w:pPr>
@@ -829,7 +895,7 @@
         <w:pStyle w:val="BodyText"/>
       </w:pPr>
       <w:r>
-        <w:t xml:space="preserve">There are exceptions, which don't apply here.</w:t>
+        <w:t xml:space="preserve">There are exceptions, which don’t apply here.</w:t>
       </w:r>
       <w:r>
         <w:t xml:space="preserve"> </w:t>
@@ -841,7 +907,7 @@
         <w:t xml:space="preserve"> </w:t>
       </w:r>
       <w:r>
-        <w:t xml:space="preserve">even if Larry Lawyer's firm is a giant international law firm with 1500 lawyers all over the world. All 1500 lawyers in Larry's firm are conflicted out of the representation,</w:t>
+        <w:t xml:space="preserve">even if Larry Lawyer’s firm is a giant international law firm with 1500 lawyers all over the world. All 1500 lawyers in Larry’s firm are conflicted out of the representation,</w:t>
       </w:r>
       <w:r>
         <w:t xml:space="preserve"> </w:t>
@@ -853,7 +919,7 @@
         <w:t xml:space="preserve"> </w:t>
       </w:r>
       <w:r>
-        <w:t xml:space="preserve">The Singapore office of Larry Lawyer's firm</w:t>
+        <w:t xml:space="preserve">The Singapore office of Larry Lawyer’s firm</w:t>
       </w:r>
       <w:r>
         <w:t xml:space="preserve"> </w:t>
@@ -884,18 +950,18 @@
       <w:pPr>
         <w:pStyle w:val="Heading4"/>
       </w:pPr>
-      <w:bookmarkStart w:id="30" w:name="rule-1.7-comment-6"/>
-      <w:bookmarkEnd w:id="30"/>
+      <w:bookmarkStart w:id="29" w:name="rule-1.7-comment-6"/>
       <w:r>
         <w:t xml:space="preserve">Rule 1.7, Comment 6</w:t>
       </w:r>
+      <w:bookmarkEnd w:id="29"/>
     </w:p>
     <w:p>
       <w:pPr>
         <w:pStyle w:val="BlockText"/>
       </w:pPr>
       <w:r>
-        <w:t xml:space="preserve">Thus, absent consent, a lawyer may not act as an advocate in one matter against a person the lawyer represents in some other matter, even when the matters are wholly unrelated. The client as to whom the representation is directly adverse is likely to feel betrayed, and the resulting damage to the client-lawyer relationship is likely to impair the lawyer's ability to represent the client effectively. In addition, the client on whose behalf the adverse representation is undertaken reasonably may fear that the lawyer will pursue that client's case less effectively out of deference to the other client, i.e., that the representation may be materially limited by the lawyer's interest in retaining the current client.</w:t>
+        <w:t xml:space="preserve">Thus, absent consent, a lawyer may not act as an advocate in one matter against a person the lawyer represents in some other matter, even when the matters are wholly unrelated. The client as to whom the representation is directly adverse is likely to feel betrayed, and the resulting damage to the client-lawyer relationship is likely to impair the lawyer’s ability to represent the client effectively. In addition, the client on whose behalf the adverse representation is undertaken reasonably may fear that the lawyer will pursue that client’s case less effectively out of deference to the other client, i.e., that the representation may be materially limited by the lawyer’s interest in retaining the current client.</w:t>
       </w:r>
     </w:p>
     <w:p>
@@ -933,11 +999,11 @@
       <w:pPr>
         <w:pStyle w:val="Heading4"/>
       </w:pPr>
-      <w:bookmarkStart w:id="31" w:name="materially-limited-conflicts-hard"/>
-      <w:bookmarkEnd w:id="31"/>
+      <w:bookmarkStart w:id="30" w:name="materially-limited-conflicts-hard"/>
       <w:r>
         <w:t xml:space="preserve">Materially-Limited Conflicts: Hard!</w:t>
       </w:r>
+      <w:bookmarkEnd w:id="30"/>
     </w:p>
     <w:p>
       <w:pPr>
@@ -950,7 +1016,7 @@
         <w:t xml:space="preserve"> </w:t>
       </w:r>
       <w:r>
-        <w:t xml:space="preserve">exists if . . . there is a significant risk that the representation of one or more clients will be materially limited by the lawyer's responsibilities to:</w:t>
+        <w:t xml:space="preserve">exists if . . . there is a significant risk that the representation of one or more clients will be materially limited by the lawyer’s responsibilities to:</w:t>
       </w:r>
     </w:p>
     <w:p>
@@ -1036,11 +1102,11 @@
       <w:pPr>
         <w:pStyle w:val="Heading4"/>
       </w:pPr>
-      <w:bookmarkStart w:id="32" w:name="non-litigation-conflicts."/>
-      <w:bookmarkEnd w:id="32"/>
+      <w:bookmarkStart w:id="31" w:name="non-litigation-conflicts."/>
       <w:r>
         <w:t xml:space="preserve">Non-litigation Conflicts.</w:t>
       </w:r>
+      <w:bookmarkEnd w:id="31"/>
     </w:p>
     <w:p>
       <w:pPr>
@@ -1071,7 +1137,7 @@
         <w:pStyle w:val="BlockText"/>
       </w:pPr>
       <w:r>
-        <w:t xml:space="preserve">Even where there is no direct adverseness, a conflict of interest exists if there is a significant RISK that a lawyer's ability . . . will be materially limited as a result of the lawyer's other responsibilities or interests.</w:t>
+        <w:t xml:space="preserve">Even where there is no direct adverseness, a conflict of interest exists if there is a significant RISK that a lawyer’s ability . . . will be materially limited as a result of the lawyer’s other responsibilities or interests.</w:t>
       </w:r>
     </w:p>
     <w:p>
@@ -1135,7 +1201,7 @@
         <w:t xml:space="preserve"> </w:t>
       </w:r>
       <w:r>
-        <w:t xml:space="preserve">Sometimes it makes sense for groups of farmers or ranchers to use one water rights lawyer, assuming the lawyer's representation of any one of them will not be materially limited by your representation the others.</w:t>
+        <w:t xml:space="preserve">Sometimes it makes sense for groups of farmers or ranchers to use one water rights lawyer, assuming the lawyer’s representation of any one of them will not be materially limited by your representation the others.</w:t>
       </w:r>
     </w:p>
     <w:p>
@@ -1151,7 +1217,7 @@
         <w:pStyle w:val="BodyText"/>
       </w:pPr>
       <w:r>
-        <w:t xml:space="preserve">The lawyer's best friend and two other neighbors want to hire the lawyer to set up a closely held corporation and represent them on a regular basis.</w:t>
+        <w:t xml:space="preserve">The lawyer’s best friend and two other neighbors want to hire the lawyer to set up a closely held corporation and represent them on a regular basis.</w:t>
       </w:r>
       <w:r>
         <w:t xml:space="preserve"> </w:t>
@@ -1163,7 +1229,31 @@
         <w:t xml:space="preserve"> </w:t>
       </w:r>
       <w:r>
-        <w:t xml:space="preserve">"Here's a mess," says the lawyer, "I can sort it out for these people."</w:t>
+        <w:t xml:space="preserve">“</w:t>
+      </w:r>
+      <w:r>
+        <w:t xml:space="preserve">Here’s a mess,</w:t>
+      </w:r>
+      <w:r>
+        <w:t xml:space="preserve">”</w:t>
+      </w:r>
+      <w:r>
+        <w:t xml:space="preserve"> </w:t>
+      </w:r>
+      <w:r>
+        <w:t xml:space="preserve">says the lawyer,</w:t>
+      </w:r>
+      <w:r>
+        <w:t xml:space="preserve"> </w:t>
+      </w:r>
+      <w:r>
+        <w:t xml:space="preserve">“</w:t>
+      </w:r>
+      <w:r>
+        <w:t xml:space="preserve">I can sort it out for these people.</w:t>
+      </w:r>
+      <w:r>
+        <w:t xml:space="preserve">”</w:t>
       </w:r>
       <w:r>
         <w:t xml:space="preserve"> </w:t>
@@ -1175,7 +1265,7 @@
         <w:t xml:space="preserve"> </w:t>
       </w:r>
       <w:r>
-        <w:t xml:space="preserve">The lawyer's best friend. The two neighbors? All of them?</w:t>
+        <w:t xml:space="preserve">The lawyer’s best friend. The two neighbors? All of them?</w:t>
       </w:r>
       <w:r>
         <w:t xml:space="preserve"> </w:t>
@@ -1249,11 +1339,11 @@
       <w:pPr>
         <w:pStyle w:val="Heading3"/>
       </w:pPr>
-      <w:bookmarkStart w:id="33" w:name="model-rule-1.7b"/>
-      <w:bookmarkEnd w:id="33"/>
+      <w:bookmarkStart w:id="32" w:name="model-rule-1.7b"/>
       <w:r>
         <w:t xml:space="preserve">Model Rule 1.7(b)</w:t>
       </w:r>
+      <w:bookmarkEnd w:id="32"/>
     </w:p>
     <w:p>
       <w:pPr>
@@ -1340,11 +1430,11 @@
       <w:pPr>
         <w:pStyle w:val="Heading4"/>
       </w:pPr>
-      <w:bookmarkStart w:id="34" w:name="condition-1"/>
-      <w:bookmarkEnd w:id="34"/>
+      <w:bookmarkStart w:id="33" w:name="condition-1"/>
       <w:r>
         <w:t xml:space="preserve">Condition 1:</w:t>
       </w:r>
+      <w:bookmarkEnd w:id="33"/>
     </w:p>
     <w:p>
       <w:pPr>
@@ -1392,7 +1482,19 @@
         <w:t xml:space="preserve"> </w:t>
       </w:r>
       <w:r>
-        <w:t xml:space="preserve">Note the reasonable lawyer standard ("the lawyer reasonably believes").</w:t>
+        <w:t xml:space="preserve">Note the reasonable lawyer standard (</w:t>
+      </w:r>
+      <w:r>
+        <w:t xml:space="preserve">“</w:t>
+      </w:r>
+      <w:r>
+        <w:t xml:space="preserve">the lawyer reasonably believes</w:t>
+      </w:r>
+      <w:r>
+        <w:t xml:space="preserve">”</w:t>
+      </w:r>
+      <w:r>
+        <w:t xml:space="preserve">).</w:t>
       </w:r>
       <w:r>
         <w:t xml:space="preserve"> </w:t>
@@ -1432,66 +1534,84 @@
         <w:pStyle w:val="BodyText"/>
       </w:pPr>
       <w:r>
-        <w:t xml:space="preserve">Here is where the lawyer take a hard look at their "fitness" to serve demanding clients.</w:t>
+        <w:t xml:space="preserve">Here is where the lawyer take a hard look at their</w:t>
+      </w:r>
+      <w:r>
+        <w:t xml:space="preserve"> </w:t>
+      </w:r>
+      <w:r>
+        <w:t xml:space="preserve">“</w:t>
+      </w:r>
+      <w:r>
+        <w:t xml:space="preserve">fitness</w:t>
+      </w:r>
+      <w:r>
+        <w:t xml:space="preserve">”</w:t>
+      </w:r>
+      <w:r>
+        <w:t xml:space="preserve"> </w:t>
+      </w:r>
+      <w:r>
+        <w:t xml:space="preserve">to serve demanding clients.</w:t>
       </w:r>
     </w:p>
     <w:p>
       <w:pPr>
         <w:pStyle w:val="Heading4"/>
       </w:pPr>
-      <w:bookmarkStart w:id="35" w:name="condition-2"/>
+      <w:bookmarkStart w:id="34" w:name="condition-2"/>
+      <w:r>
+        <w:t xml:space="preserve">Condition 2:</w:t>
+      </w:r>
+      <w:bookmarkEnd w:id="34"/>
+    </w:p>
+    <w:p>
+      <w:pPr>
+        <w:pStyle w:val="BlockText"/>
+      </w:pPr>
+      <w:r>
+        <w:t xml:space="preserve">The representation is not prohibited by law.</w:t>
+      </w:r>
+    </w:p>
+    <w:p>
+      <w:pPr>
+        <w:pStyle w:val="FirstParagraph"/>
+      </w:pPr>
+      <w:r>
+        <w:t xml:space="preserve">Is the representation prohibited by state law?</w:t>
+      </w:r>
+      <w:r>
+        <w:t xml:space="preserve"> </w:t>
+      </w:r>
+      <w:r>
+        <w:t xml:space="preserve">Some states will not allow one lawyer or firm to represent both husband and wife in an amicable divorce.</w:t>
+      </w:r>
+    </w:p>
+    <w:p>
+      <w:pPr>
+        <w:pStyle w:val="BodyText"/>
+      </w:pPr>
+      <w:r>
+        <w:t xml:space="preserve">Other states will not allow one lawyer to represent both the buyer and a seller in a real estate transaction. Others say no joint defendants in capital murder cases.</w:t>
+      </w:r>
+    </w:p>
+    <w:p>
+      <w:pPr>
+        <w:pStyle w:val="BodyText"/>
+      </w:pPr>
+      <w:r>
+        <w:t xml:space="preserve">You just have to check.</w:t>
+      </w:r>
+    </w:p>
+    <w:p>
+      <w:pPr>
+        <w:pStyle w:val="Heading4"/>
+      </w:pPr>
+      <w:bookmarkStart w:id="35" w:name="condition-3"/>
+      <w:r>
+        <w:t xml:space="preserve">Condition 3:</w:t>
+      </w:r>
       <w:bookmarkEnd w:id="35"/>
-      <w:r>
-        <w:t xml:space="preserve">Condition 2:</w:t>
-      </w:r>
-    </w:p>
-    <w:p>
-      <w:pPr>
-        <w:pStyle w:val="BlockText"/>
-      </w:pPr>
-      <w:r>
-        <w:t xml:space="preserve">The representation is not prohibited by law.</w:t>
-      </w:r>
-    </w:p>
-    <w:p>
-      <w:pPr>
-        <w:pStyle w:val="FirstParagraph"/>
-      </w:pPr>
-      <w:r>
-        <w:t xml:space="preserve">Is the representation prohibited by state law?</w:t>
-      </w:r>
-      <w:r>
-        <w:t xml:space="preserve"> </w:t>
-      </w:r>
-      <w:r>
-        <w:t xml:space="preserve">Some states will not allow one lawyer or firm to represent both husband and wife in an amicable divorce.</w:t>
-      </w:r>
-    </w:p>
-    <w:p>
-      <w:pPr>
-        <w:pStyle w:val="BodyText"/>
-      </w:pPr>
-      <w:r>
-        <w:t xml:space="preserve">Other states will not allow one lawyer to represent both the buyer and a seller in a real estate transaction. Others say no joint defendants in capital murder cases.</w:t>
-      </w:r>
-    </w:p>
-    <w:p>
-      <w:pPr>
-        <w:pStyle w:val="BodyText"/>
-      </w:pPr>
-      <w:r>
-        <w:t xml:space="preserve">You just have to check.</w:t>
-      </w:r>
-    </w:p>
-    <w:p>
-      <w:pPr>
-        <w:pStyle w:val="Heading4"/>
-      </w:pPr>
-      <w:bookmarkStart w:id="36" w:name="condition-3"/>
-      <w:bookmarkEnd w:id="36"/>
-      <w:r>
-        <w:t xml:space="preserve">Condition 3:</w:t>
-      </w:r>
     </w:p>
     <w:p>
       <w:pPr>
@@ -1533,11 +1653,11 @@
       <w:pPr>
         <w:pStyle w:val="Heading5"/>
       </w:pPr>
-      <w:bookmarkStart w:id="37" w:name="rule-1.0-terminology"/>
-      <w:bookmarkEnd w:id="37"/>
+      <w:bookmarkStart w:id="36" w:name="rule-1.0-terminology"/>
       <w:r>
         <w:t xml:space="preserve">Rule 1.0 Terminology</w:t>
       </w:r>
+      <w:bookmarkEnd w:id="36"/>
     </w:p>
     <w:p>
       <w:pPr>
@@ -1548,18 +1668,30 @@
         </w:numPr>
       </w:pPr>
       <w:r>
-        <w:t xml:space="preserve">"Tribunal" denotes a court, an arbitrator in a binding arbitration proceeding or a legislative body, administrative agency or other body acting in an adjudicative capacity. A legislative body, administrative agency or other body acts in an adjudicative capacity when a neutral official, after the presentation of evidence or legal argument by a party or parties, will render a binding legal judgment directly affecting a party's interests in a particular matter.</w:t>
+        <w:t xml:space="preserve">“</w:t>
+      </w:r>
+      <w:r>
+        <w:t xml:space="preserve">Tribunal</w:t>
+      </w:r>
+      <w:r>
+        <w:t xml:space="preserve">”</w:t>
+      </w:r>
+      <w:r>
+        <w:t xml:space="preserve"> </w:t>
+      </w:r>
+      <w:r>
+        <w:t xml:space="preserve">denotes a court, an arbitrator in a binding arbitration proceeding or a legislative body, administrative agency or other body acting in an adjudicative capacity. A legislative body, administrative agency or other body acts in an adjudicative capacity when a neutral official, after the presentation of evidence or legal argument by a party or parties, will render a binding legal judgment directly affecting a party’s interests in a particular matter.</w:t>
       </w:r>
     </w:p>
     <w:p>
       <w:pPr>
         <w:pStyle w:val="Heading4"/>
       </w:pPr>
-      <w:bookmarkStart w:id="38" w:name="condition-4"/>
-      <w:bookmarkEnd w:id="38"/>
+      <w:bookmarkStart w:id="37" w:name="condition-4"/>
       <w:r>
         <w:t xml:space="preserve">Condition 4:</w:t>
       </w:r>
+      <w:bookmarkEnd w:id="37"/>
     </w:p>
     <w:p>
       <w:pPr>
@@ -1586,7 +1718,37 @@
         <w:pStyle w:val="FirstParagraph"/>
       </w:pPr>
       <w:r>
-        <w:t xml:space="preserve">Why “confirmed in writing,” why not just a “signed writing,”</w:t>
+        <w:t xml:space="preserve">Why</w:t>
+      </w:r>
+      <w:r>
+        <w:t xml:space="preserve"> </w:t>
+      </w:r>
+      <w:r>
+        <w:t xml:space="preserve">“</w:t>
+      </w:r>
+      <w:r>
+        <w:t xml:space="preserve">confirmed in writing,</w:t>
+      </w:r>
+      <w:r>
+        <w:t xml:space="preserve">”</w:t>
+      </w:r>
+      <w:r>
+        <w:t xml:space="preserve"> </w:t>
+      </w:r>
+      <w:r>
+        <w:t xml:space="preserve">why not just a</w:t>
+      </w:r>
+      <w:r>
+        <w:t xml:space="preserve"> </w:t>
+      </w:r>
+      <w:r>
+        <w:t xml:space="preserve">“</w:t>
+      </w:r>
+      <w:r>
+        <w:t xml:space="preserve">signed writing,</w:t>
+      </w:r>
+      <w:r>
+        <w:t xml:space="preserve">”</w:t>
       </w:r>
       <w:r>
         <w:t xml:space="preserve"> </w:t>
@@ -1608,18 +1770,36 @@
         <w:pStyle w:val="BodyText"/>
       </w:pPr>
       <w:r>
-        <w:t xml:space="preserve">What does “confirmed” in writing mean?</w:t>
+        <w:t xml:space="preserve">What does</w:t>
+      </w:r>
+      <w:r>
+        <w:t xml:space="preserve"> </w:t>
+      </w:r>
+      <w:r>
+        <w:t xml:space="preserve">“</w:t>
+      </w:r>
+      <w:r>
+        <w:t xml:space="preserve">confirmed</w:t>
+      </w:r>
+      <w:r>
+        <w:t xml:space="preserve">”</w:t>
+      </w:r>
+      <w:r>
+        <w:t xml:space="preserve"> </w:t>
+      </w:r>
+      <w:r>
+        <w:t xml:space="preserve">in writing mean?</w:t>
       </w:r>
     </w:p>
     <w:p>
       <w:pPr>
         <w:pStyle w:val="Heading5"/>
       </w:pPr>
-      <w:bookmarkStart w:id="39" w:name="rule-1.0-terminology-1"/>
-      <w:bookmarkEnd w:id="39"/>
+      <w:bookmarkStart w:id="38" w:name="rule-1.0-terminology-1"/>
       <w:r>
         <w:t xml:space="preserve">Rule 1.0 Terminology</w:t>
       </w:r>
+      <w:bookmarkEnd w:id="38"/>
     </w:p>
     <w:p>
       <w:pPr>
@@ -1630,7 +1810,37 @@
         </w:numPr>
       </w:pPr>
       <w:r>
-        <w:t xml:space="preserve">"Confirmed in writing," when used in reference to the informed consent of a person, denotes informed consent that is given in writing by the person or a writing that a lawyer promptly transmits to the person confirming an oral informed consent. See paragraph (e) for the definition of "informed consent." If it is not feasible to obtain or transmit the writing at the time the person gives informed consent, then the lawyer must obtain or transmit it within a reasonable time thereafter.</w:t>
+        <w:t xml:space="preserve">“</w:t>
+      </w:r>
+      <w:r>
+        <w:t xml:space="preserve">Confirmed in writing,</w:t>
+      </w:r>
+      <w:r>
+        <w:t xml:space="preserve">”</w:t>
+      </w:r>
+      <w:r>
+        <w:t xml:space="preserve"> </w:t>
+      </w:r>
+      <w:r>
+        <w:t xml:space="preserve">when used in reference to the informed consent of a person, denotes informed consent that is given in writing by the person or a writing that a lawyer promptly transmits to the person confirming an oral informed consent. See paragraph (e) for the definition of</w:t>
+      </w:r>
+      <w:r>
+        <w:t xml:space="preserve"> </w:t>
+      </w:r>
+      <w:r>
+        <w:t xml:space="preserve">“</w:t>
+      </w:r>
+      <w:r>
+        <w:t xml:space="preserve">informed consent.</w:t>
+      </w:r>
+      <w:r>
+        <w:t xml:space="preserve">”</w:t>
+      </w:r>
+      <w:r>
+        <w:t xml:space="preserve"> </w:t>
+      </w:r>
+      <w:r>
+        <w:t xml:space="preserve">If it is not feasible to obtain or transmit the writing at the time the person gives informed consent, then the lawyer must obtain or transmit it within a reasonable time thereafter.</w:t>
       </w:r>
     </w:p>
     <w:p>
@@ -1654,7 +1864,25 @@
         <w:pStyle w:val="BodyText"/>
       </w:pPr>
       <w:r>
-        <w:t xml:space="preserve">Model Rule 1.0(n) separately defines a “signed” writing.</w:t>
+        <w:t xml:space="preserve">Model Rule 1.0(n) separately defines a</w:t>
+      </w:r>
+      <w:r>
+        <w:t xml:space="preserve"> </w:t>
+      </w:r>
+      <w:r>
+        <w:t xml:space="preserve">“</w:t>
+      </w:r>
+      <w:r>
+        <w:t xml:space="preserve">signed</w:t>
+      </w:r>
+      <w:r>
+        <w:t xml:space="preserve">”</w:t>
+      </w:r>
+      <w:r>
+        <w:t xml:space="preserve"> </w:t>
+      </w:r>
+      <w:r>
+        <w:t xml:space="preserve">writing.</w:t>
       </w:r>
     </w:p>
     <w:p>
@@ -1709,11 +1937,11 @@
       <w:pPr>
         <w:pStyle w:val="Heading4"/>
       </w:pPr>
-      <w:bookmarkStart w:id="40" w:name="informed-consent-confirmed-in-writing"/>
-      <w:bookmarkEnd w:id="40"/>
+      <w:bookmarkStart w:id="39" w:name="informed-consent-confirmed-in-writing"/>
       <w:r>
         <w:t xml:space="preserve">Informed Consent, Confirmed In Writing</w:t>
       </w:r>
+      <w:bookmarkEnd w:id="39"/>
     </w:p>
     <w:p>
       <w:pPr>
@@ -1728,7 +1956,13 @@
         <w:pStyle w:val="BlockText"/>
       </w:pPr>
       <w:r>
-        <w:t xml:space="preserve">“The requirement of a writing does not supplant the need in most cases for the lawyer to TALK WITH THE CLIENT . . . Rather, the writing is required to impress upon the client the seriousness of the decision . . . .”</w:t>
+        <w:t xml:space="preserve">“</w:t>
+      </w:r>
+      <w:r>
+        <w:t xml:space="preserve">The requirement of a writing does not supplant the need in most cases for the lawyer to TALK WITH THE CLIENT . . . Rather, the writing is required to impress upon the client the seriousness of the decision . . . .</w:t>
+      </w:r>
+      <w:r>
+        <w:t xml:space="preserve">”</w:t>
       </w:r>
     </w:p>
     <w:p>
@@ -1771,13 +2005,13 @@
         <w:pStyle w:val="BodyText"/>
       </w:pPr>
       <w:r>
-        <w:t xml:space="preserve">Then they want the lawyer to send a writing---an e-mail, a letter,</w:t>
-      </w:r>
-      <w:r>
-        <w:t xml:space="preserve"> </w:t>
-      </w:r>
-      <w:r>
-        <w:t xml:space="preserve">an engagement agreement---a writing that impresses the importance of the decision on the client.</w:t>
+        <w:t xml:space="preserve">Then they want the lawyer to send a writing—an e-mail, a letter,</w:t>
+      </w:r>
+      <w:r>
+        <w:t xml:space="preserve"> </w:t>
+      </w:r>
+      <w:r>
+        <w:t xml:space="preserve">an engagement agreement—a writing that impresses the importance of the decision on the client.</w:t>
       </w:r>
     </w:p>
     <w:p>
@@ -1791,7 +2025,7 @@
         <w:t xml:space="preserve"> </w:t>
       </w:r>
       <w:r>
-        <w:t xml:space="preserve">Don't pass up the chance to spell out the particulars.</w:t>
+        <w:t xml:space="preserve">Don’t pass up the chance to spell out the particulars.</w:t>
       </w:r>
       <w:r>
         <w:t xml:space="preserve"> </w:t>
@@ -1858,45 +2092,45 @@
       <w:pPr>
         <w:pStyle w:val="Heading3"/>
       </w:pPr>
-      <w:bookmarkStart w:id="41" w:name="positional-conflicts"/>
+      <w:bookmarkStart w:id="40" w:name="positional-conflicts"/>
+      <w:r>
+        <w:t xml:space="preserve">Positional Conflicts</w:t>
+      </w:r>
+      <w:bookmarkEnd w:id="40"/>
+    </w:p>
+    <w:p>
+      <w:pPr>
+        <w:pStyle w:val="FirstParagraph"/>
+      </w:pPr>
+      <w:r>
+        <w:t xml:space="preserve">ABA Formal Opinion 93-377</w:t>
+      </w:r>
+    </w:p>
+    <w:p>
+      <w:pPr>
+        <w:pStyle w:val="BlockText"/>
+      </w:pPr>
+      <w:r>
+        <w:t xml:space="preserve">When a lawyer is asked to advocate a position on a substantive legal issue that is directly contrary to the position being urged by the lawyer (or the lawyer’s firm) on behalf of another client in a different and unrelated pending matter which is being litigated in the same jurisdiction, the lawyer, in the absence of consent by both clients after full disclosure, should refuse to accept the second representation if there is a substantial risk that the lawyer’s advocacy on behalf of one client will create a legal precedent which is likely to materially undercut the legal position being urged on behalf of the other client.</w:t>
+      </w:r>
+    </w:p>
+    <w:p>
+      <w:pPr>
+        <w:pStyle w:val="BlockText"/>
+      </w:pPr>
+      <w:r>
+        <w:t xml:space="preserve">If the two matters are not being litigated in the same jurisdiction and there is no substantial risk that either representation will be adversely affected by the other, the lawyer may proceed with both representations.</w:t>
+      </w:r>
+    </w:p>
+    <w:p>
+      <w:pPr>
+        <w:pStyle w:val="Heading4"/>
+      </w:pPr>
+      <w:bookmarkStart w:id="41" w:name="conflict-dangers"/>
+      <w:r>
+        <w:t xml:space="preserve">Conflict Dangers</w:t>
+      </w:r>
       <w:bookmarkEnd w:id="41"/>
-      <w:r>
-        <w:t xml:space="preserve">Positional Conflicts</w:t>
-      </w:r>
-    </w:p>
-    <w:p>
-      <w:pPr>
-        <w:pStyle w:val="FirstParagraph"/>
-      </w:pPr>
-      <w:r>
-        <w:t xml:space="preserve">ABA Formal Opinion 93-377</w:t>
-      </w:r>
-    </w:p>
-    <w:p>
-      <w:pPr>
-        <w:pStyle w:val="BlockText"/>
-      </w:pPr>
-      <w:r>
-        <w:t xml:space="preserve">When a lawyer is asked to advocate a position on a substantive legal issue that is directly contrary to the position being urged by the lawyer (or the lawyer's firm) on behalf of another client in a different and unrelated pending matter which is being litigated in the same jurisdiction, the lawyer, in the absence of consent by both clients after full disclosure, should refuse to accept the second representation if there is a substantial risk that the lawyer's advocacy on behalf of one client will create a legal precedent which is likely to materially undercut the legal position being urged on behalf of the other client.</w:t>
-      </w:r>
-    </w:p>
-    <w:p>
-      <w:pPr>
-        <w:pStyle w:val="BlockText"/>
-      </w:pPr>
-      <w:r>
-        <w:t xml:space="preserve">If the two matters are not being litigated in the same jurisdiction and there is no substantial risk that either representation will be adversely affected by the other, the lawyer may proceed with both representations.</w:t>
-      </w:r>
-    </w:p>
-    <w:p>
-      <w:pPr>
-        <w:pStyle w:val="Heading4"/>
-      </w:pPr>
-      <w:bookmarkStart w:id="42" w:name="conflict-dangers"/>
-      <w:bookmarkEnd w:id="42"/>
-      <w:r>
-        <w:t xml:space="preserve">Conflict Dangers</w:t>
-      </w:r>
     </w:p>
     <w:p>
       <w:pPr>
@@ -1988,53 +2222,53 @@
       <w:pPr>
         <w:pStyle w:val="Heading4"/>
       </w:pPr>
-      <w:bookmarkStart w:id="43" w:name="joint-clients-v.-the-world"/>
+      <w:bookmarkStart w:id="42" w:name="joint-clients-v.-the-world"/>
+      <w:r>
+        <w:t xml:space="preserve">Joint Clients v. The World</w:t>
+      </w:r>
+      <w:bookmarkEnd w:id="42"/>
+    </w:p>
+    <w:p>
+      <w:pPr>
+        <w:pStyle w:val="FirstParagraph"/>
+      </w:pPr>
+      <w:r>
+        <w:t xml:space="preserve">Atty-Client privilege protects joint clients and their joint communications with their lawyer from the world. Joints clients may assert the attorney-client privilege when it’s The World vs. Them.</w:t>
+      </w:r>
+    </w:p>
+    <w:p>
+      <w:pPr>
+        <w:pStyle w:val="BodyText"/>
+      </w:pPr>
+      <w:r>
+        <w:t xml:space="preserve">But any one of them may waive the privilege when all were present for the conference or helped create the document.</w:t>
+      </w:r>
+    </w:p>
+    <w:p>
+      <w:pPr>
+        <w:pStyle w:val="BodyText"/>
+      </w:pPr>
+      <w:r>
+        <w:t xml:space="preserve">If one client tells the common lawyer something relevant to the joint representation, lawyer must tell the others.</w:t>
+      </w:r>
+    </w:p>
+    <w:p>
+      <w:pPr>
+        <w:pStyle w:val="BodyText"/>
+      </w:pPr>
+      <w:r>
+        <w:t xml:space="preserve">When joint clients fall out, no privilege.</w:t>
+      </w:r>
+    </w:p>
+    <w:p>
+      <w:pPr>
+        <w:pStyle w:val="Heading5"/>
+      </w:pPr>
+      <w:bookmarkStart w:id="43" w:name="why-might-clients-consent"/>
+      <w:r>
+        <w:t xml:space="preserve">Why might clients consent?</w:t>
+      </w:r>
       <w:bookmarkEnd w:id="43"/>
-      <w:r>
-        <w:t xml:space="preserve">Joint Clients v. The World</w:t>
-      </w:r>
-    </w:p>
-    <w:p>
-      <w:pPr>
-        <w:pStyle w:val="FirstParagraph"/>
-      </w:pPr>
-      <w:r>
-        <w:t xml:space="preserve">Atty-Client privilege protects joint clients and their joint communications with their lawyer from the world. Joints clients may assert the attorney-client privilege when it’s The World vs. Them.</w:t>
-      </w:r>
-    </w:p>
-    <w:p>
-      <w:pPr>
-        <w:pStyle w:val="BodyText"/>
-      </w:pPr>
-      <w:r>
-        <w:t xml:space="preserve">But any one of them may waive the privilege when all were present for the conference or helped create the document.</w:t>
-      </w:r>
-    </w:p>
-    <w:p>
-      <w:pPr>
-        <w:pStyle w:val="BodyText"/>
-      </w:pPr>
-      <w:r>
-        <w:t xml:space="preserve">If one client tells the common lawyer something relevant to the joint representation, lawyer must tell the others.</w:t>
-      </w:r>
-    </w:p>
-    <w:p>
-      <w:pPr>
-        <w:pStyle w:val="BodyText"/>
-      </w:pPr>
-      <w:r>
-        <w:t xml:space="preserve">When joint clients fall out, no privilege.</w:t>
-      </w:r>
-    </w:p>
-    <w:p>
-      <w:pPr>
-        <w:pStyle w:val="Heading5"/>
-      </w:pPr>
-      <w:bookmarkStart w:id="44" w:name="why-might-clients-consent"/>
-      <w:bookmarkEnd w:id="44"/>
-      <w:r>
-        <w:t xml:space="preserve">Why might clients consent?</w:t>
-      </w:r>
     </w:p>
     <w:p>
       <w:pPr>
@@ -2088,10 +2322,70 @@
       <w:pPr>
         <w:pStyle w:val="Heading4"/>
       </w:pPr>
-      <w:bookmarkStart w:id="45" w:name="rule-1.7-comment-29"/>
+      <w:bookmarkStart w:id="44" w:name="rule-1.7-comment-29"/>
+      <w:r>
+        <w:t xml:space="preserve">Rule 1.7, Comment 29</w:t>
+      </w:r>
+      <w:bookmarkEnd w:id="44"/>
+    </w:p>
+    <w:p>
+      <w:pPr>
+        <w:pStyle w:val="BlockText"/>
+      </w:pPr>
+      <w:r>
+        <w:t xml:space="preserve">“</w:t>
+      </w:r>
+      <w:r>
+        <w:t xml:space="preserve">Ordinarily, the lawyer will be forced to withdraw from representing ALL of the clients if the common representation fails.</w:t>
+      </w:r>
+      <w:r>
+        <w:t xml:space="preserve">”</w:t>
+      </w:r>
+    </w:p>
+    <w:p>
+      <w:pPr>
+        <w:pStyle w:val="FirstParagraph"/>
+      </w:pPr>
+      <w:r>
+        <w:t xml:space="preserve">And for multiple clients who were hoping to save money by hiring only one lawyer, this factoid should be part of any informed consent confirmed in writing</w:t>
+      </w:r>
+    </w:p>
+    <w:p>
+      <w:pPr>
+        <w:pStyle w:val="Heading4"/>
+      </w:pPr>
+      <w:bookmarkStart w:id="45" w:name="consent-to-future-conflict"/>
+      <w:r>
+        <w:t xml:space="preserve">Consent to Future Conflict</w:t>
+      </w:r>
       <w:bookmarkEnd w:id="45"/>
-      <w:r>
-        <w:t xml:space="preserve">Rule 1.7, Comment 29</w:t>
+    </w:p>
+    <w:p>
+      <w:pPr>
+        <w:pStyle w:val="FirstParagraph"/>
+      </w:pPr>
+      <w:r>
+        <w:t xml:space="preserve">Rule 1.7, Comment 22</w:t>
+      </w:r>
+      <w:r>
+        <w:t xml:space="preserve"> </w:t>
+      </w:r>
+      <w:r>
+        <w:t xml:space="preserve">“</w:t>
+      </w:r>
+      <w:r>
+        <w:t xml:space="preserve">If the consent is general and open-ended, then the consent ordinarily will be ineffective . . . .</w:t>
+      </w:r>
+      <w:r>
+        <w:t xml:space="preserve">”</w:t>
+      </w:r>
+    </w:p>
+    <w:p>
+      <w:pPr>
+        <w:pStyle w:val="BodyText"/>
+      </w:pPr>
+      <w:r>
+        <w:t xml:space="preserve">Consent to Future Conflict</w:t>
       </w:r>
     </w:p>
     <w:p>
@@ -2099,41 +2393,57 @@
         <w:pStyle w:val="BlockText"/>
       </w:pPr>
       <w:r>
-        <w:t xml:space="preserve">“Ordinarily, the lawyer will be forced to withdraw from representing ALL of the clients if the common representation fails.”</w:t>
-      </w:r>
+        <w:t xml:space="preserve">Whether a lawyer may properly request a client to waive conflicts that might arise in the future is subject to the test of paragraph (b).</w:t>
+      </w:r>
+    </w:p>
+    <w:p>
+      <w:pPr>
+        <w:pStyle w:val="BlockText"/>
+      </w:pPr>
+      <w:r>
+        <w:t xml:space="preserve">The effectiveness of such waivers is generally determined by the extent to which the client reasonably understands the material risks that the waiver entails.</w:t>
+      </w:r>
+    </w:p>
+    <w:p>
+      <w:pPr>
+        <w:pStyle w:val="BlockText"/>
+      </w:pPr>
+      <w:r>
+        <w:t xml:space="preserve">The more comprehensive the explanation of the types of future representations that might arise and the actual and reasonably foreseeable adverse consequences of those representations, the greater the likelihood that the client will have the requisite understanding.</w:t>
+      </w:r>
+    </w:p>
+    <w:p>
+      <w:pPr>
+        <w:pStyle w:val="BlockText"/>
+      </w:pPr>
+      <w:r>
+        <w:t xml:space="preserve">Thus, if the client agrees to consent to a particular type of conflict with which the client is already familiar, then the consent ordinarily will be effective with regard to that type of conflict. If the consent is general and open-ended, then the consent ordinarily will be ineffective, because it is not reasonably likely that the client will have understood the material risks involved.</w:t>
+      </w:r>
+    </w:p>
+    <w:p>
+      <w:pPr>
+        <w:pStyle w:val="BlockText"/>
+      </w:pPr>
+      <w:r>
+        <w:t xml:space="preserve">On the other hand, if the client is an experienced user of the legal services involved and is reasonably informed regarding the risk that a conflict may arise, such consent is more likely to be effective, particularly if, e.g., the client is independently represented by other counsel in giving consent and the consent is limited to future conflicts unrelated to the subject of the representation. In any case, advance consent cannot be effective if the circumstances that materialize in the future are such as would make the conflict nonconsentable under paragraph (b)</w:t>
+      </w:r>
+    </w:p>
+    <w:p>
+      <w:pPr>
+        <w:pStyle w:val="Heading5"/>
+      </w:pPr>
+      <w:bookmarkStart w:id="46" w:name="what-about-advance-waivers"/>
+      <w:r>
+        <w:t xml:space="preserve">What about advance waivers?</w:t>
+      </w:r>
+      <w:bookmarkEnd w:id="46"/>
     </w:p>
     <w:p>
       <w:pPr>
         <w:pStyle w:val="FirstParagraph"/>
       </w:pPr>
       <w:r>
-        <w:t xml:space="preserve">And for multiple clients who were hoping to save money by hiring only one lawyer, this factoid should be part of any informed consent confirmed in writing</w:t>
-      </w:r>
-    </w:p>
-    <w:p>
-      <w:pPr>
-        <w:pStyle w:val="Heading4"/>
-      </w:pPr>
-      <w:bookmarkStart w:id="46" w:name="consent-to-future-conflict"/>
-      <w:bookmarkEnd w:id="46"/>
-      <w:r>
-        <w:t xml:space="preserve">Consent to Future Conflict</w:t>
-      </w:r>
-    </w:p>
-    <w:p>
-      <w:pPr>
-        <w:pStyle w:val="FirstParagraph"/>
-      </w:pPr>
-      <w:r>
-        <w:t xml:space="preserve">Rule 1.7, Comment 22 “If the consent is general and open-ended, then the consent ordinarily will be ineffective . . . .”</w:t>
-      </w:r>
-    </w:p>
-    <w:p>
-      <w:pPr>
-        <w:pStyle w:val="BodyText"/>
-      </w:pPr>
-      <w:r>
-        <w:t xml:space="preserve">Consent to Future Conflict</w:t>
+        <w:t xml:space="preserve">Restatement § 122:</w:t>
       </w:r>
     </w:p>
     <w:p>
@@ -2141,65 +2451,16 @@
         <w:pStyle w:val="BlockText"/>
       </w:pPr>
       <w:r>
-        <w:t xml:space="preserve">Whether a lawyer may properly request a client to waive conflicts that might arise in the future is subject to the test of paragraph (b).</w:t>
-      </w:r>
-    </w:p>
-    <w:p>
-      <w:pPr>
-        <w:pStyle w:val="BlockText"/>
-      </w:pPr>
-      <w:r>
-        <w:t xml:space="preserve">The effectiveness of such waivers is generally determined by the extent to which the client reasonably understands the material risks that the waiver entails.</w:t>
-      </w:r>
-    </w:p>
-    <w:p>
-      <w:pPr>
-        <w:pStyle w:val="BlockText"/>
-      </w:pPr>
-      <w:r>
-        <w:t xml:space="preserve">The more comprehensive the explanation of the types of future representations that might arise and the actual and reasonably foreseeable adverse consequences of those representations, the greater the likelihood that the client will have the requisite understanding.</w:t>
-      </w:r>
-    </w:p>
-    <w:p>
-      <w:pPr>
-        <w:pStyle w:val="BlockText"/>
-      </w:pPr>
-      <w:r>
-        <w:t xml:space="preserve">Thus, if the client agrees to consent to a particular type of conflict with which the client is already familiar, then the consent ordinarily will be effective with regard to that type of conflict. If the consent is general and open-ended, then the consent ordinarily will be ineffective, because it is not reasonably likely that the client will have understood the material risks involved.</w:t>
-      </w:r>
-    </w:p>
-    <w:p>
-      <w:pPr>
-        <w:pStyle w:val="BlockText"/>
-      </w:pPr>
-      <w:r>
-        <w:t xml:space="preserve">On the other hand, if the client is an experienced user of the legal services involved and is reasonably informed regarding the risk that a conflict may arise, such consent is more likely to be effective, particularly if, e.g., the client is independently represented by other counsel in giving consent and the consent is limited to future conflicts unrelated to the subject of the representation. In any case, advance consent cannot be effective if the circumstances that materialize in the future are such as would make the conflict nonconsentable under paragraph (b)</w:t>
-      </w:r>
-    </w:p>
-    <w:p>
-      <w:pPr>
-        <w:pStyle w:val="Heading5"/>
-      </w:pPr>
-      <w:bookmarkStart w:id="47" w:name="what-about-advance-waivers"/>
-      <w:bookmarkEnd w:id="47"/>
-      <w:r>
-        <w:t xml:space="preserve">What about advance waivers?</w:t>
-      </w:r>
-    </w:p>
-    <w:p>
-      <w:pPr>
-        <w:pStyle w:val="FirstParagraph"/>
-      </w:pPr>
-      <w:r>
-        <w:t xml:space="preserve">Restatement § 122:</w:t>
-      </w:r>
-    </w:p>
-    <w:p>
-      <w:pPr>
-        <w:pStyle w:val="BlockText"/>
-      </w:pPr>
-      <w:r>
-        <w:t xml:space="preserve">Advance waivers are permissible if they cover events that can be foreseen. ABA Formal Opinion: “consent to mere representation of a client with adverse interests do</w:t>
+        <w:t xml:space="preserve">Advance waivers are permissible if they cover events that can be foreseen. ABA Formal Opinion:</w:t>
+      </w:r>
+      <w:r>
+        <w:t xml:space="preserve"> </w:t>
+      </w:r>
+      <w:r>
+        <w:t xml:space="preserve">“</w:t>
+      </w:r>
+      <w:r>
+        <w:t xml:space="preserve">consent to mere representation of a client with adverse interests do</w:t>
       </w:r>
       <w:r>
         <w:t xml:space="preserve"> </w:t>
@@ -2214,36 +2475,39 @@
         <w:t xml:space="preserve"> </w:t>
       </w:r>
       <w:r>
-        <w:t xml:space="preserve">amount to consent to breach confidential disclosure . . .”</w:t>
+        <w:t xml:space="preserve">amount to consent to breach confidential disclosure . . .</w:t>
+      </w:r>
+      <w:r>
+        <w:t xml:space="preserve">”</w:t>
       </w:r>
     </w:p>
     <w:p>
       <w:pPr>
         <w:pStyle w:val="Heading5"/>
       </w:pPr>
-      <w:bookmarkStart w:id="48" w:name="rlgl-122-comment-d"/>
+      <w:bookmarkStart w:id="47" w:name="rlgl-122-comment-d"/>
+      <w:r>
+        <w:t xml:space="preserve">RLGL § 122, comment d</w:t>
+      </w:r>
+      <w:bookmarkEnd w:id="47"/>
+    </w:p>
+    <w:p>
+      <w:pPr>
+        <w:pStyle w:val="BlockText"/>
+      </w:pPr>
+      <w:r>
+        <w:t xml:space="preserve">if a material change occurs in the reasonable expectations that formed the basis of a client’s informed consent, the new conditions must be brought to the attention of the client and new informed consent obtained.</w:t>
+      </w:r>
+    </w:p>
+    <w:p>
+      <w:pPr>
+        <w:pStyle w:val="Heading4"/>
+      </w:pPr>
+      <w:bookmarkStart w:id="48" w:name="can-client-later-revoke-consent"/>
+      <w:r>
+        <w:t xml:space="preserve">Can Client Later Revoke Consent?</w:t>
+      </w:r>
       <w:bookmarkEnd w:id="48"/>
-      <w:r>
-        <w:t xml:space="preserve">RLGL § 122, comment d</w:t>
-      </w:r>
-    </w:p>
-    <w:p>
-      <w:pPr>
-        <w:pStyle w:val="BlockText"/>
-      </w:pPr>
-      <w:r>
-        <w:t xml:space="preserve">if a material change occurs in the reasonable expectations that formed the basis of a client’s informed consent, the new conditions must be brought to the attention of the client and new informed consent obtained.</w:t>
-      </w:r>
-    </w:p>
-    <w:p>
-      <w:pPr>
-        <w:pStyle w:val="Heading4"/>
-      </w:pPr>
-      <w:bookmarkStart w:id="49" w:name="can-client-later-revoke-consent"/>
-      <w:bookmarkEnd w:id="49"/>
-      <w:r>
-        <w:t xml:space="preserve">Can Client Later Revoke Consent?</w:t>
-      </w:r>
     </w:p>
     <w:p>
       <w:pPr>
@@ -2341,18 +2605,36 @@
       <w:pPr>
         <w:pStyle w:val="Heading4"/>
       </w:pPr>
-      <w:bookmarkStart w:id="50" w:name="rlgl-122"/>
-      <w:bookmarkEnd w:id="50"/>
+      <w:bookmarkStart w:id="49" w:name="rlgl-122"/>
       <w:r>
         <w:t xml:space="preserve">RLGL § 122</w:t>
       </w:r>
+      <w:bookmarkEnd w:id="49"/>
     </w:p>
     <w:p>
       <w:pPr>
         <w:pStyle w:val="FirstParagraph"/>
       </w:pPr>
       <w:r>
-        <w:t xml:space="preserve">comment f: “Revocation of consent” provides illustrations of how revocation works.</w:t>
+        <w:t xml:space="preserve">comment f:</w:t>
+      </w:r>
+      <w:r>
+        <w:t xml:space="preserve"> </w:t>
+      </w:r>
+      <w:r>
+        <w:t xml:space="preserve">“</w:t>
+      </w:r>
+      <w:r>
+        <w:t xml:space="preserve">Revocation of consent</w:t>
+      </w:r>
+      <w:r>
+        <w:t xml:space="preserve">”</w:t>
+      </w:r>
+      <w:r>
+        <w:t xml:space="preserve"> </w:t>
+      </w:r>
+      <w:r>
+        <w:t xml:space="preserve">provides illustrations of how revocation works.</w:t>
       </w:r>
     </w:p>
     <w:p>
@@ -2414,53 +2696,53 @@
       <w:pPr>
         <w:pStyle w:val="Heading4"/>
       </w:pPr>
-      <w:bookmarkStart w:id="51" w:name="nonconsentable-conflicts"/>
+      <w:bookmarkStart w:id="50" w:name="nonconsentable-conflicts"/>
+      <w:r>
+        <w:t xml:space="preserve">Nonconsentable Conflicts</w:t>
+      </w:r>
+      <w:bookmarkEnd w:id="50"/>
+    </w:p>
+    <w:p>
+      <w:pPr>
+        <w:pStyle w:val="BlockText"/>
+      </w:pPr>
+      <w:r>
+        <w:t xml:space="preserve">If a reasonable and disinterested lawyer would conclude . . . that the representation (of either client) would likely fall short, the conflict is nonconsentable.</w:t>
+      </w:r>
+    </w:p>
+    <w:p>
+      <w:pPr>
+        <w:pStyle w:val="FirstParagraph"/>
+      </w:pPr>
+      <w:r>
+        <w:t xml:space="preserve">–RLGL § 122 comment (g)(iv)</w:t>
+      </w:r>
+    </w:p>
+    <w:p>
+      <w:pPr>
+        <w:pStyle w:val="BlockText"/>
+      </w:pPr>
+      <w:r>
+        <w:t xml:space="preserve">The general standard stated . . . assesses the likelihood that the lawyer will, following consent, be able to provide adequate representation to the clients. The standard includes the requirements both that the consented-to conflict not adversely affect the lawyer’s relationship with either client and that it not adversely affect the representation of either client.</w:t>
+      </w:r>
+    </w:p>
+    <w:p>
+      <w:pPr>
+        <w:pStyle w:val="BlockText"/>
+      </w:pPr>
+      <w:r>
+        <w:t xml:space="preserve">Decisions holding that a conflict is nonconsentable often involve facts suggesting that the client, who is often unsophisticated in retaining lawyers, was not adequately informed or was incapable of adequately appreciating the risks of the conflict. Decisions involving clients sophisticated in the use of lawyers, particularly when advised by independent counsel, such as by inside legal counsel, rarely hold that a conflict is nonconsentable.</w:t>
+      </w:r>
+    </w:p>
+    <w:p>
+      <w:pPr>
+        <w:pStyle w:val="Heading3"/>
+      </w:pPr>
+      <w:bookmarkStart w:id="51" w:name="rule-1.7-corporate-families"/>
+      <w:r>
+        <w:t xml:space="preserve">Rule 1.7 Corporate Families</w:t>
+      </w:r>
       <w:bookmarkEnd w:id="51"/>
-      <w:r>
-        <w:t xml:space="preserve">Nonconsentable Conflicts</w:t>
-      </w:r>
-    </w:p>
-    <w:p>
-      <w:pPr>
-        <w:pStyle w:val="BlockText"/>
-      </w:pPr>
-      <w:r>
-        <w:t xml:space="preserve">If a reasonable and disinterested lawyer would conclude . . . that the representation (of either client) would likely fall short, the conflict is nonconsentable.</w:t>
-      </w:r>
-    </w:p>
-    <w:p>
-      <w:pPr>
-        <w:pStyle w:val="FirstParagraph"/>
-      </w:pPr>
-      <w:r>
-        <w:t xml:space="preserve">--RLGL § 122 comment (g)(iv)</w:t>
-      </w:r>
-    </w:p>
-    <w:p>
-      <w:pPr>
-        <w:pStyle w:val="BlockText"/>
-      </w:pPr>
-      <w:r>
-        <w:t xml:space="preserve">The general standard stated . . . assesses the likelihood that the lawyer will, following consent, be able to provide adequate representation to the clients. The standard includes the requirements both that the consented-to conflict not adversely affect the lawyer’s relationship with either client and that it not adversely affect the representation of either client.</w:t>
-      </w:r>
-    </w:p>
-    <w:p>
-      <w:pPr>
-        <w:pStyle w:val="BlockText"/>
-      </w:pPr>
-      <w:r>
-        <w:t xml:space="preserve">Decisions holding that a conflict is nonconsentable often involve facts suggesting that the client, who is often unsophisticated in retaining lawyers, was not adequately informed or was incapable of adequately appreciating the risks of the conflict. Decisions involving clients sophisticated in the use of lawyers, particularly when advised by independent counsel, such as by inside legal counsel, rarely hold that a conflict is nonconsentable.</w:t>
-      </w:r>
-    </w:p>
-    <w:p>
-      <w:pPr>
-        <w:pStyle w:val="Heading3"/>
-      </w:pPr>
-      <w:bookmarkStart w:id="52" w:name="rule-1.7-corporate-families"/>
-      <w:bookmarkEnd w:id="52"/>
-      <w:r>
-        <w:t xml:space="preserve">Rule 1.7 Corporate Families</w:t>
-      </w:r>
     </w:p>
     <w:p>
       <w:pPr>
@@ -2471,7 +2753,19 @@
         </w:numPr>
       </w:pPr>
       <w:r>
-        <w:t xml:space="preserve">Comment 5: “Unforeseeable . . . changes in corporate . . . affiliations . . . might create conflicts in the midst of representation . . .”</w:t>
+        <w:t xml:space="preserve">Comment 5:</w:t>
+      </w:r>
+      <w:r>
+        <w:t xml:space="preserve"> </w:t>
+      </w:r>
+      <w:r>
+        <w:t xml:space="preserve">“</w:t>
+      </w:r>
+      <w:r>
+        <w:t xml:space="preserve">Unforeseeable . . . changes in corporate . . . affiliations . . . might create conflicts in the midst of representation . . .</w:t>
+      </w:r>
+      <w:r>
+        <w:t xml:space="preserve">”</w:t>
       </w:r>
     </w:p>
     <w:p>
@@ -2483,7 +2777,13 @@
         </w:numPr>
       </w:pPr>
       <w:r>
-        <w:t xml:space="preserve">“Lawyer may have the option to withdraw from one of the representations to avoid the conflict . . .”</w:t>
+        <w:t xml:space="preserve">“</w:t>
+      </w:r>
+      <w:r>
+        <w:t xml:space="preserve">Lawyer may have the option to withdraw from one of the representations to avoid the conflict . . .</w:t>
+      </w:r>
+      <w:r>
+        <w:t xml:space="preserve">”</w:t>
       </w:r>
     </w:p>
     <w:p>
@@ -2498,29 +2798,35 @@
       <w:pPr>
         <w:pStyle w:val="Heading4"/>
       </w:pPr>
-      <w:bookmarkStart w:id="53" w:name="rlgl-132-comment-j"/>
+      <w:bookmarkStart w:id="52" w:name="rlgl-132-comment-j"/>
+      <w:r>
+        <w:t xml:space="preserve">RLGL § 132, comment j</w:t>
+      </w:r>
+      <w:bookmarkEnd w:id="52"/>
+    </w:p>
+    <w:p>
+      <w:pPr>
+        <w:pStyle w:val="FirstParagraph"/>
+      </w:pPr>
+      <w:r>
+        <w:t xml:space="preserve">“</w:t>
+      </w:r>
+      <w:r>
+        <w:t xml:space="preserve">A lawyer may withdraw in order to continue an adverse representation against a theretofore existing client when the matter giving rise to the conflict and requiring withdrawal comes about through the initiative of the clients.</w:t>
+      </w:r>
+      <w:r>
+        <w:t xml:space="preserve">”</w:t>
+      </w:r>
+    </w:p>
+    <w:p>
+      <w:pPr>
+        <w:pStyle w:val="Heading4"/>
+      </w:pPr>
+      <w:bookmarkStart w:id="53" w:name="model-rule-1.7-comment-34"/>
+      <w:r>
+        <w:t xml:space="preserve">Model Rule 1.7, Comment 34:</w:t>
+      </w:r>
       <w:bookmarkEnd w:id="53"/>
-      <w:r>
-        <w:t xml:space="preserve">RLGL § 132, comment j</w:t>
-      </w:r>
-    </w:p>
-    <w:p>
-      <w:pPr>
-        <w:pStyle w:val="FirstParagraph"/>
-      </w:pPr>
-      <w:r>
-        <w:t xml:space="preserve">“A lawyer may withdraw in order to continue an adverse representation against a theretofore existing client when the matter giving rise to the conflict and requiring withdrawal comes about through the initiative of the clients.”</w:t>
-      </w:r>
-    </w:p>
-    <w:p>
-      <w:pPr>
-        <w:pStyle w:val="Heading4"/>
-      </w:pPr>
-      <w:bookmarkStart w:id="54" w:name="model-rule-1.7-comment-34"/>
-      <w:bookmarkEnd w:id="54"/>
-      <w:r>
-        <w:t xml:space="preserve">Model Rule 1.7, Comment 34:</w:t>
-      </w:r>
     </w:p>
     <w:p>
       <w:pPr>
@@ -2531,7 +2837,13 @@
         </w:numPr>
       </w:pPr>
       <w:r>
-        <w:t xml:space="preserve">“Lawyer who represents a corporation . . . does NOT . . . necessarily represent any . . . parent or subsidiary.”</w:t>
+        <w:t xml:space="preserve">“</w:t>
+      </w:r>
+      <w:r>
+        <w:t xml:space="preserve">Lawyer who represents a corporation . . . does NOT . . . necessarily represent any . . . parent or subsidiary.</w:t>
+      </w:r>
+      <w:r>
+        <w:t xml:space="preserve">”</w:t>
       </w:r>
     </w:p>
     <w:p>
@@ -2543,7 +2855,13 @@
         </w:numPr>
       </w:pPr>
       <w:r>
-        <w:t xml:space="preserve">“Lawyer for an organization is not barred from accepting representation adverse to an affiliate in an unrelated matter, unless the circumstances are such that the affiliate should also be considered a client of the lawyer . . .”</w:t>
+        <w:t xml:space="preserve">“</w:t>
+      </w:r>
+      <w:r>
+        <w:t xml:space="preserve">Lawyer for an organization is not barred from accepting representation adverse to an affiliate in an unrelated matter, unless the circumstances are such that the affiliate should also be considered a client of the lawyer . . .</w:t>
+      </w:r>
+      <w:r>
+        <w:t xml:space="preserve">”</w:t>
       </w:r>
     </w:p>
     <w:p>
@@ -2594,29 +2912,29 @@
       <w:pPr>
         <w:pStyle w:val="Heading2"/>
       </w:pPr>
-      <w:bookmarkStart w:id="55" w:name="model-rule-1.9"/>
+      <w:bookmarkStart w:id="54" w:name="model-rule-1.9"/>
+      <w:r>
+        <w:t xml:space="preserve">Model Rule 1.9</w:t>
+      </w:r>
+      <w:bookmarkEnd w:id="54"/>
+    </w:p>
+    <w:p>
+      <w:pPr>
+        <w:pStyle w:val="FirstParagraph"/>
+      </w:pPr>
+      <w:r>
+        <w:t xml:space="preserve">Although I discuss it here in class, see the much more thorough coverage in the notes to Chapter 11, which deals with this Rule in detail.</w:t>
+      </w:r>
+    </w:p>
+    <w:p>
+      <w:pPr>
+        <w:pStyle w:val="Heading2"/>
+      </w:pPr>
+      <w:bookmarkStart w:id="55" w:name="model-rule-2.4"/>
+      <w:r>
+        <w:t xml:space="preserve">Model Rule 2.4</w:t>
+      </w:r>
       <w:bookmarkEnd w:id="55"/>
-      <w:r>
-        <w:t xml:space="preserve">Model Rule 1.9</w:t>
-      </w:r>
-    </w:p>
-    <w:p>
-      <w:pPr>
-        <w:pStyle w:val="FirstParagraph"/>
-      </w:pPr>
-      <w:r>
-        <w:t xml:space="preserve">Although I discuss it here in class, see the much more thorough coverage in the notes to Chapter 11, which deals with this Rule in detail.</w:t>
-      </w:r>
-    </w:p>
-    <w:p>
-      <w:pPr>
-        <w:pStyle w:val="Heading2"/>
-      </w:pPr>
-      <w:bookmarkStart w:id="56" w:name="model-rule-2.4"/>
-      <w:bookmarkEnd w:id="56"/>
-      <w:r>
-        <w:t xml:space="preserve">Model Rule 2.4</w:t>
-      </w:r>
     </w:p>
     <w:p>
       <w:pPr>
@@ -2637,12 +2955,16 @@
         </w:numPr>
       </w:pPr>
       <w:r>
-        <w:t xml:space="preserve">A lawyer serving as a third-party neutral shall inform unrepresented parties that the lawyer is not representing them. When the lawyer knows or reasonably should know that a party does not understand the lawyer's role in the matter, the lawyer shall explain the difference between the lawyer's role as a third-party neutral and a lawyer's role as one who represents a client.</w:t>
+        <w:t xml:space="preserve">A lawyer serving as a third-party neutral shall inform unrepresented parties that the lawyer is not representing them. When the lawyer knows or reasonably should know that a party does not understand the lawyer’s role in the matter, the lawyer shall explain the difference between the lawyer’s role as a third-party neutral and a lawyer’s role as one who represents a client.</w:t>
       </w:r>
     </w:p>
     <w:sectPr/>
   </w:body>
 </w:document>
+</file>
+
+<file path=word/comments.xml><?xml version="1.0" encoding="utf-8"?>
+<w:comments xmlns:w="http://schemas.openxmlformats.org/wordprocessingml/2006/main" xmlns:m="http://schemas.openxmlformats.org/officeDocument/2006/math" xmlns:r="http://schemas.openxmlformats.org/officeDocument/2006/relationships" xmlns:o="urn:schemas-microsoft-com:office:office" xmlns:v="urn:schemas-microsoft-com:vml" xmlns:w10="urn:schemas-microsoft-com:office:word" xmlns:a="http://schemas.openxmlformats.org/drawingml/2006/main" xmlns:pic="http://schemas.openxmlformats.org/drawingml/2006/picture" xmlns:wp="http://schemas.openxmlformats.org/drawingml/2006/wordprocessingDrawing"/>
 </file>
 
 <file path=word/footnotes.xml><?xml version="1.0" encoding="utf-8"?>
@@ -2666,8 +2988,8 @@
 
 <file path=word/numbering.xml><?xml version="1.0" encoding="utf-8"?>
 <w:numbering xmlns:w="http://schemas.openxmlformats.org/wordprocessingml/2006/main">
-  <w:abstractNum w:abstractNumId="0">
-    <w:nsid w:val="e17f69ba"/>
+  <w:abstractNum w:abstractNumId="990">
+    <w:nsid w:val="170cd2de"/>
     <w:multiLevelType w:val="multilevel"/>
     <w:lvl w:ilvl="0">
       <w:numFmt w:val="bullet"/>
@@ -2746,9 +3068,31 @@
         <w:ind w:left="4800" w:hanging="480"/>
       </w:pPr>
     </w:lvl>
+    <w:lvl w:ilvl="7">
+      <w:numFmt w:val="bullet"/>
+      <w:lvlText w:val=" "/>
+      <w:lvlJc w:val="left"/>
+      <w:pPr>
+        <w:tabs>
+          <w:tab w:val="num" w:pos="5040"/>
+        </w:tabs>
+        <w:ind w:left="5520" w:hanging="480"/>
+      </w:pPr>
+    </w:lvl>
+    <w:lvl w:ilvl="8">
+      <w:numFmt w:val="bullet"/>
+      <w:lvlText w:val=" "/>
+      <w:lvlJc w:val="left"/>
+      <w:pPr>
+        <w:tabs>
+          <w:tab w:val="num" w:pos="5760"/>
+        </w:tabs>
+        <w:ind w:left="6240" w:hanging="480"/>
+      </w:pPr>
+    </w:lvl>
   </w:abstractNum>
   <w:abstractNum w:abstractNumId="990">
-    <w:nsid w:val="ef993ab7"/>
+    <w:nsid w:val="2c1ae401"/>
     <w:multiLevelType w:val="multilevel"/>
     <w:lvl w:ilvl="0">
       <w:numFmt w:val="bullet"/>
@@ -2827,9 +3171,31 @@
         <w:ind w:left="4800" w:hanging="480"/>
       </w:pPr>
     </w:lvl>
+    <w:lvl w:ilvl="7">
+      <w:numFmt w:val="bullet"/>
+      <w:lvlText w:val=" "/>
+      <w:lvlJc w:val="left"/>
+      <w:pPr>
+        <w:tabs>
+          <w:tab w:val="num" w:pos="5040"/>
+        </w:tabs>
+        <w:ind w:left="5520" w:hanging="480"/>
+      </w:pPr>
+    </w:lvl>
+    <w:lvl w:ilvl="8">
+      <w:numFmt w:val="bullet"/>
+      <w:lvlText w:val=" "/>
+      <w:lvlJc w:val="left"/>
+      <w:pPr>
+        <w:tabs>
+          <w:tab w:val="num" w:pos="5760"/>
+        </w:tabs>
+        <w:ind w:left="6240" w:hanging="480"/>
+      </w:pPr>
+    </w:lvl>
   </w:abstractNum>
   <w:abstractNum w:abstractNumId="991">
-    <w:nsid w:val="b6c274cb"/>
+    <w:nsid w:val="ea454b4c"/>
     <w:multiLevelType w:val="multilevel"/>
     <w:lvl w:ilvl="0">
       <w:numFmt w:val="bullet"/>
@@ -2908,9 +3274,31 @@
         <w:ind w:left="4800" w:hanging="480"/>
       </w:pPr>
     </w:lvl>
+    <w:lvl w:ilvl="7">
+      <w:numFmt w:val="bullet"/>
+      <w:lvlText w:val="–"/>
+      <w:lvlJc w:val="left"/>
+      <w:pPr>
+        <w:tabs>
+          <w:tab w:val="num" w:pos="5040"/>
+        </w:tabs>
+        <w:ind w:left="5520" w:hanging="480"/>
+      </w:pPr>
+    </w:lvl>
+    <w:lvl w:ilvl="8">
+      <w:numFmt w:val="bullet"/>
+      <w:lvlText w:val="•"/>
+      <w:lvlJc w:val="left"/>
+      <w:pPr>
+        <w:tabs>
+          <w:tab w:val="num" w:pos="5760"/>
+        </w:tabs>
+        <w:ind w:left="6240" w:hanging="480"/>
+      </w:pPr>
+    </w:lvl>
   </w:abstractNum>
   <w:abstractNum w:abstractNumId="99431">
-    <w:nsid w:val="3e2f3b03"/>
+    <w:nsid w:val="71315dca"/>
     <w:multiLevelType w:val="multilevel"/>
     <w:lvl w:ilvl="0">
       <w:start w:val="1"/>
@@ -2996,9 +3384,33 @@
         <w:ind w:left="4800" w:hanging="480"/>
       </w:pPr>
     </w:lvl>
+    <w:lvl w:ilvl="7">
+      <w:start w:val="1"/>
+      <w:numFmt w:val="decimal"/>
+      <w:lvlText w:val="(%8)"/>
+      <w:lvlJc w:val="left"/>
+      <w:pPr>
+        <w:tabs>
+          <w:tab w:val="num" w:pos="5040"/>
+        </w:tabs>
+        <w:ind w:left="5520" w:hanging="480"/>
+      </w:pPr>
+    </w:lvl>
+    <w:lvl w:ilvl="8">
+      <w:start w:val="1"/>
+      <w:numFmt w:val="decimal"/>
+      <w:lvlText w:val="(%9)"/>
+      <w:lvlJc w:val="left"/>
+      <w:pPr>
+        <w:tabs>
+          <w:tab w:val="num" w:pos="5760"/>
+        </w:tabs>
+        <w:ind w:left="6240" w:hanging="480"/>
+      </w:pPr>
+    </w:lvl>
   </w:abstractNum>
   <w:abstractNum w:abstractNumId="997313">
-    <w:nsid w:val="38880d82"/>
+    <w:nsid w:val="47261bad"/>
     <w:multiLevelType w:val="multilevel"/>
     <w:lvl w:ilvl="0">
       <w:start w:val="13"/>
@@ -3084,9 +3496,33 @@
         <w:ind w:left="4800" w:hanging="480"/>
       </w:pPr>
     </w:lvl>
+    <w:lvl w:ilvl="7">
+      <w:start w:val="13"/>
+      <w:numFmt w:val="lowerLetter"/>
+      <w:lvlText w:val="(%8)"/>
+      <w:lvlJc w:val="left"/>
+      <w:pPr>
+        <w:tabs>
+          <w:tab w:val="num" w:pos="5040"/>
+        </w:tabs>
+        <w:ind w:left="5520" w:hanging="480"/>
+      </w:pPr>
+    </w:lvl>
+    <w:lvl w:ilvl="8">
+      <w:start w:val="13"/>
+      <w:numFmt w:val="lowerLetter"/>
+      <w:lvlText w:val="(%9)"/>
+      <w:lvlJc w:val="left"/>
+      <w:pPr>
+        <w:tabs>
+          <w:tab w:val="num" w:pos="5760"/>
+        </w:tabs>
+        <w:ind w:left="6240" w:hanging="480"/>
+      </w:pPr>
+    </w:lvl>
   </w:abstractNum>
   <w:abstractNum w:abstractNumId="99732">
-    <w:nsid w:val="c7d92b1d"/>
+    <w:nsid w:val="b3cbbdee"/>
     <w:multiLevelType w:val="multilevel"/>
     <w:lvl w:ilvl="0">
       <w:start w:val="2"/>
@@ -3172,9 +3608,33 @@
         <w:ind w:left="4800" w:hanging="480"/>
       </w:pPr>
     </w:lvl>
+    <w:lvl w:ilvl="7">
+      <w:start w:val="2"/>
+      <w:numFmt w:val="lowerLetter"/>
+      <w:lvlText w:val="(%8)"/>
+      <w:lvlJc w:val="left"/>
+      <w:pPr>
+        <w:tabs>
+          <w:tab w:val="num" w:pos="5040"/>
+        </w:tabs>
+        <w:ind w:left="5520" w:hanging="480"/>
+      </w:pPr>
+    </w:lvl>
+    <w:lvl w:ilvl="8">
+      <w:start w:val="2"/>
+      <w:numFmt w:val="lowerLetter"/>
+      <w:lvlText w:val="(%9)"/>
+      <w:lvlJc w:val="left"/>
+      <w:pPr>
+        <w:tabs>
+          <w:tab w:val="num" w:pos="5760"/>
+        </w:tabs>
+        <w:ind w:left="6240" w:hanging="480"/>
+      </w:pPr>
+    </w:lvl>
   </w:abstractNum>
   <w:abstractNum w:abstractNumId="99411">
-    <w:nsid w:val="e393912e"/>
+    <w:nsid w:val="4fbe019a"/>
     <w:multiLevelType w:val="multilevel"/>
     <w:lvl w:ilvl="0">
       <w:start w:val="1"/>
@@ -3260,9 +3720,33 @@
         <w:ind w:left="4800" w:hanging="480"/>
       </w:pPr>
     </w:lvl>
+    <w:lvl w:ilvl="7">
+      <w:start w:val="1"/>
+      <w:numFmt w:val="decimal"/>
+      <w:lvlText w:val="%8."/>
+      <w:lvlJc w:val="left"/>
+      <w:pPr>
+        <w:tabs>
+          <w:tab w:val="num" w:pos="5040"/>
+        </w:tabs>
+        <w:ind w:left="5520" w:hanging="480"/>
+      </w:pPr>
+    </w:lvl>
+    <w:lvl w:ilvl="8">
+      <w:start w:val="1"/>
+      <w:numFmt w:val="decimal"/>
+      <w:lvlText w:val="%9."/>
+      <w:lvlJc w:val="left"/>
+      <w:pPr>
+        <w:tabs>
+          <w:tab w:val="num" w:pos="5760"/>
+        </w:tabs>
+        <w:ind w:left="6240" w:hanging="480"/>
+      </w:pPr>
+    </w:lvl>
   </w:abstractNum>
   <w:abstractNum w:abstractNumId="99731">
-    <w:nsid w:val="13bf2e0e"/>
+    <w:nsid w:val="91a27d85"/>
     <w:multiLevelType w:val="multilevel"/>
     <w:lvl w:ilvl="0">
       <w:start w:val="1"/>
@@ -3348,9 +3832,33 @@
         <w:ind w:left="4800" w:hanging="480"/>
       </w:pPr>
     </w:lvl>
+    <w:lvl w:ilvl="7">
+      <w:start w:val="1"/>
+      <w:numFmt w:val="lowerLetter"/>
+      <w:lvlText w:val="(%8)"/>
+      <w:lvlJc w:val="left"/>
+      <w:pPr>
+        <w:tabs>
+          <w:tab w:val="num" w:pos="5040"/>
+        </w:tabs>
+        <w:ind w:left="5520" w:hanging="480"/>
+      </w:pPr>
+    </w:lvl>
+    <w:lvl w:ilvl="8">
+      <w:start w:val="1"/>
+      <w:numFmt w:val="lowerLetter"/>
+      <w:lvlText w:val="(%9)"/>
+      <w:lvlJc w:val="left"/>
+      <w:pPr>
+        <w:tabs>
+          <w:tab w:val="num" w:pos="5760"/>
+        </w:tabs>
+        <w:ind w:left="6240" w:hanging="480"/>
+      </w:pPr>
+    </w:lvl>
   </w:abstractNum>
-  <w:num w:numId="1">
-    <w:abstractNumId w:val="0"/>
+  <w:num w:numId="1000">
+    <w:abstractNumId w:val="990"/>
   </w:num>
   <w:num w:numId="1000">
     <w:abstractNumId w:val="990"/>
@@ -3379,6 +3887,12 @@
       <w:startOverride w:val="1"/>
     </w:lvlOverride>
     <w:lvlOverride w:ilvl="6">
+      <w:startOverride w:val="1"/>
+    </w:lvlOverride>
+    <w:lvlOverride w:ilvl="7">
+      <w:startOverride w:val="1"/>
+    </w:lvlOverride>
+    <w:lvlOverride w:ilvl="8">
       <w:startOverride w:val="1"/>
     </w:lvlOverride>
   </w:num>
@@ -3414,6 +3928,12 @@
     <w:lvlOverride w:ilvl="6">
       <w:startOverride w:val="1"/>
     </w:lvlOverride>
+    <w:lvlOverride w:ilvl="7">
+      <w:startOverride w:val="1"/>
+    </w:lvlOverride>
+    <w:lvlOverride w:ilvl="8">
+      <w:startOverride w:val="1"/>
+    </w:lvlOverride>
   </w:num>
   <w:num w:numId="1007">
     <w:abstractNumId w:val="997313"/>
@@ -3438,6 +3958,12 @@
     <w:lvlOverride w:ilvl="6">
       <w:startOverride w:val="13"/>
     </w:lvlOverride>
+    <w:lvlOverride w:ilvl="7">
+      <w:startOverride w:val="13"/>
+    </w:lvlOverride>
+    <w:lvlOverride w:ilvl="8">
+      <w:startOverride w:val="13"/>
+    </w:lvlOverride>
   </w:num>
   <w:num w:numId="1008">
     <w:abstractNumId w:val="99732"/>
@@ -3460,6 +3986,12 @@
       <w:startOverride w:val="2"/>
     </w:lvlOverride>
     <w:lvlOverride w:ilvl="6">
+      <w:startOverride w:val="2"/>
+    </w:lvlOverride>
+    <w:lvlOverride w:ilvl="7">
+      <w:startOverride w:val="2"/>
+    </w:lvlOverride>
+    <w:lvlOverride w:ilvl="8">
       <w:startOverride w:val="2"/>
     </w:lvlOverride>
   </w:num>
@@ -3495,6 +4027,12 @@
     <w:lvlOverride w:ilvl="6">
       <w:startOverride w:val="1"/>
     </w:lvlOverride>
+    <w:lvlOverride w:ilvl="7">
+      <w:startOverride w:val="1"/>
+    </w:lvlOverride>
+    <w:lvlOverride w:ilvl="8">
+      <w:startOverride w:val="1"/>
+    </w:lvlOverride>
   </w:num>
   <w:num w:numId="1013">
     <w:abstractNumId w:val="991"/>
@@ -3525,6 +4063,12 @@
     <w:lvlOverride w:ilvl="6">
       <w:startOverride w:val="1"/>
     </w:lvlOverride>
+    <w:lvlOverride w:ilvl="7">
+      <w:startOverride w:val="1"/>
+    </w:lvlOverride>
+    <w:lvlOverride w:ilvl="8">
+      <w:startOverride w:val="1"/>
+    </w:lvlOverride>
   </w:num>
   <w:num w:numId="1016">
     <w:abstractNumId w:val="99731"/>
@@ -3547,6 +4091,12 @@
       <w:startOverride w:val="1"/>
     </w:lvlOverride>
     <w:lvlOverride w:ilvl="6">
+      <w:startOverride w:val="1"/>
+    </w:lvlOverride>
+    <w:lvlOverride w:ilvl="7">
+      <w:startOverride w:val="1"/>
+    </w:lvlOverride>
+    <w:lvlOverride w:ilvl="8">
       <w:startOverride w:val="1"/>
     </w:lvlOverride>
   </w:num>
@@ -3806,6 +4356,66 @@
       <w:szCs w:val="24"/>
     </w:rPr>
   </w:style>
+  <w:style w:type="paragraph" w:styleId="Heading7">
+    <w:name w:val="Heading 7"/>
+    <w:basedOn w:val="Normal"/>
+    <w:next w:val="BodyText"/>
+    <w:uiPriority w:val="9"/>
+    <w:unhideWhenUsed/>
+    <w:qFormat/>
+    <w:pPr>
+      <w:keepNext/>
+      <w:keepLines/>
+      <w:spacing w:before="200" w:after="0"/>
+      <w:outlineLvl w:val="6"/>
+    </w:pPr>
+    <w:rPr>
+      <w:rFonts w:asciiTheme="majorHAnsi" w:eastAsiaTheme="majorEastAsia" w:hAnsiTheme="majorHAnsi" w:cstheme="majorBidi"/>
+      <w:color w:val="4F81BD" w:themeColor="accent1"/>
+      <w:sz w:val="24"/>
+      <w:szCs w:val="24"/>
+    </w:rPr>
+  </w:style>
+  <w:style w:type="paragraph" w:styleId="Heading8">
+    <w:name w:val="Heading 8"/>
+    <w:basedOn w:val="Normal"/>
+    <w:next w:val="BodyText"/>
+    <w:uiPriority w:val="9"/>
+    <w:unhideWhenUsed/>
+    <w:qFormat/>
+    <w:pPr>
+      <w:keepNext/>
+      <w:keepLines/>
+      <w:spacing w:before="200" w:after="0"/>
+      <w:outlineLvl w:val="7"/>
+    </w:pPr>
+    <w:rPr>
+      <w:rFonts w:asciiTheme="majorHAnsi" w:eastAsiaTheme="majorEastAsia" w:hAnsiTheme="majorHAnsi" w:cstheme="majorBidi"/>
+      <w:color w:val="4F81BD" w:themeColor="accent1"/>
+      <w:sz w:val="24"/>
+      <w:szCs w:val="24"/>
+    </w:rPr>
+  </w:style>
+  <w:style w:type="paragraph" w:styleId="Heading9">
+    <w:name w:val="Heading 9"/>
+    <w:basedOn w:val="Normal"/>
+    <w:next w:val="BodyText"/>
+    <w:uiPriority w:val="9"/>
+    <w:unhideWhenUsed/>
+    <w:qFormat/>
+    <w:pPr>
+      <w:keepNext/>
+      <w:keepLines/>
+      <w:spacing w:before="200" w:after="0"/>
+      <w:outlineLvl w:val="8"/>
+    </w:pPr>
+    <w:rPr>
+      <w:rFonts w:asciiTheme="majorHAnsi" w:eastAsiaTheme="majorEastAsia" w:hAnsiTheme="majorHAnsi" w:cstheme="majorBidi"/>
+      <w:color w:val="4F81BD" w:themeColor="accent1"/>
+      <w:sz w:val="24"/>
+      <w:szCs w:val="24"/>
+    </w:rPr>
+  </w:style>
   <w:style w:type="paragraph" w:styleId="BlockText">
     <w:name w:val="Block Text"/>
     <w:basedOn w:val="BodyText"/>
@@ -3837,8 +4447,9 @@
     <w:semiHidden/>
     <w:unhideWhenUsed/>
   </w:style>
-  <w:style w:type="table" w:default="1" w:styleId="TableNormal">
-    <w:name w:val="Normal Table"/>
+  <w:style w:type="table" w:default="1" w:styleId="Table">
+    <w:name w:val="Table"/>
+    <w:basedOn w:val="TableNormal"/>
     <w:semiHidden/>
     <w:unhideWhenUsed/>
     <w:qFormat/>
@@ -3895,8 +4506,8 @@
     <w:name w:val="Figure"/>
     <w:basedOn w:val="Normal"/>
   </w:style>
-  <w:style w:type="paragraph" w:customStyle="1" w:styleId="FigureWithCaption">
-    <w:name w:val="Figure with Caption"/>
+  <w:style w:type="paragraph" w:customStyle="1" w:styleId="CaptionedFigure">
+    <w:name w:val="Captioned Figure"/>
     <w:basedOn w:val="Figure"/>
     <w:pPr>
       <w:keepNext/>

</xml_diff>